<commit_message>
Added the extraction of line info
</commit_message>
<xml_diff>
--- a/docs/Raj Kansal Resume.docx
+++ b/docs/Raj Kansal Resume.docx
@@ -2711,7 +2711,25 @@
                 <w:color w:val="000000"/>
                 <w:sz w:val="17"/>
               </w:rPr>
-              <w:t xml:space="preserve">30 days of Google Cloud </w:t>
+              <w:hyperlink r:id="rId35" w:history="1">
+                <w:r>
+                  <w:rPr>
+                    <w:rStyle w:val="Hyperlink"/>
+                  </w:rPr>
+                  <w:t xml:space="preserve">30 days of </w:t>
+                </w:r>
+              </w:hyperlink>
+            </w:r>
+            <w:r>
+              <w:rPr>
+                <w:w w:val="102.14214324951172"/>
+                <w:rFonts w:ascii="Nunito Sans" w:hAnsi="Nunito Sans" w:eastAsia="Nunito Sans"/>
+                <w:b w:val="0"/>
+                <w:i w:val="0"/>
+                <w:color w:val="000000"/>
+                <w:sz w:val="17"/>
+              </w:rPr>
+              <w:t xml:space="preserve">Google Cloud </w:t>
             </w:r>
             <w:r>
               <w:rPr>
@@ -2751,7 +2769,14 @@
                 <w:color w:val="5270FF"/>
                 <w:sz w:val="17"/>
               </w:rPr>
-              <w:t>Profile Link</w:t>
+              <w:hyperlink r:id="rId35" w:history="1">
+                <w:r>
+                  <w:rPr>
+                    <w:rStyle w:val="Hyperlink"/>
+                  </w:rPr>
+                  <w:t>Profile Link</w:t>
+                </w:r>
+              </w:hyperlink>
             </w:r>
             <w:r>
               <w:rPr>
@@ -2858,25 +2883,7 @@
                 <w:color w:val="000000"/>
                 <w:sz w:val="17"/>
               </w:rPr>
-              <w:t xml:space="preserve"> </w:t>
-            </w:r>
-            <w:r>
-              <w:rPr>
-                <w:w w:val="102.14214324951172"/>
-                <w:rFonts w:ascii="Nunito Sans" w:hAnsi="Nunito Sans" w:eastAsia="Nunito Sans"/>
-                <w:b w:val="0"/>
-                <w:i w:val="0"/>
-                <w:color w:val="000000"/>
-                <w:sz w:val="17"/>
-              </w:rPr>
-              <w:hyperlink r:id="rId36" w:history="1">
-                <w:r>
-                  <w:rPr>
-                    <w:rStyle w:val="Hyperlink"/>
-                  </w:rPr>
-                  <w:t>(</w:t>
-                </w:r>
-              </w:hyperlink>
+              <w:t xml:space="preserve"> (</w:t>
             </w:r>
             <w:r>
               <w:rPr>
@@ -3364,7 +3371,14 @@
                 <w:color w:val="5270FF"/>
                 <w:sz w:val="17"/>
               </w:rPr>
-              <w:t>Certificate Link</w:t>
+              <w:hyperlink r:id="rId40" w:history="1">
+                <w:r>
+                  <w:rPr>
+                    <w:rStyle w:val="Hyperlink"/>
+                  </w:rPr>
+                  <w:t>Certificate Link</w:t>
+                </w:r>
+              </w:hyperlink>
             </w:r>
             <w:r>
               <w:rPr>

</xml_diff>